<commit_message>
journal de mijenski 2
</commit_message>
<xml_diff>
--- a/1986276_mijenski_journal.docx
+++ b/1986276_mijenski_journal.docx
@@ -377,21 +377,7 @@
           <w:sz w:val="24"/>
           <w:szCs w:val="24"/>
         </w:rPr>
-        <w:t>2020-05-</w:t>
-      </w:r>
-      <w:r>
-        <w:rPr>
-          <w:sz w:val="24"/>
-          <w:szCs w:val="24"/>
-        </w:rPr>
-        <w:t>21</w:t>
-      </w:r>
-      <w:r>
-        <w:rPr>
-          <w:sz w:val="24"/>
-          <w:szCs w:val="24"/>
-        </w:rPr>
-        <w:t>:</w:t>
+        <w:t>2020-05-21:</w:t>
       </w:r>
       <w:r>
         <w:rPr>
@@ -440,21 +426,7 @@
           <w:sz w:val="24"/>
           <w:szCs w:val="24"/>
         </w:rPr>
-        <w:t>2020-05-</w:t>
-      </w:r>
-      <w:r>
-        <w:rPr>
-          <w:sz w:val="24"/>
-          <w:szCs w:val="24"/>
-        </w:rPr>
-        <w:t>22</w:t>
-      </w:r>
-      <w:r>
-        <w:rPr>
-          <w:sz w:val="24"/>
-          <w:szCs w:val="24"/>
-        </w:rPr>
-        <w:t>:</w:t>
+        <w:t>2020-05-22:</w:t>
       </w:r>
       <w:r>
         <w:rPr>
@@ -517,21 +489,7 @@
           <w:sz w:val="24"/>
           <w:szCs w:val="24"/>
         </w:rPr>
-        <w:t>2020-05-</w:t>
-      </w:r>
-      <w:r>
-        <w:rPr>
-          <w:sz w:val="24"/>
-          <w:szCs w:val="24"/>
-        </w:rPr>
-        <w:t>22</w:t>
-      </w:r>
-      <w:r>
-        <w:rPr>
-          <w:sz w:val="24"/>
-          <w:szCs w:val="24"/>
-        </w:rPr>
-        <w:t>:</w:t>
+        <w:t>2020-05-22:</w:t>
       </w:r>
       <w:r>
         <w:rPr>
@@ -580,14 +538,7 @@
           <w:sz w:val="24"/>
           <w:szCs w:val="24"/>
         </w:rPr>
-        <w:t>2020-05-</w:t>
-      </w:r>
-      <w:r>
-        <w:rPr>
-          <w:sz w:val="24"/>
-          <w:szCs w:val="24"/>
-        </w:rPr>
-        <w:t>22 :</w:t>
+        <w:t>2020-05-22 :</w:t>
       </w:r>
       <w:r>
         <w:rPr>
@@ -699,14 +650,7 @@
           <w:sz w:val="24"/>
           <w:szCs w:val="24"/>
         </w:rPr>
-        <w:t>2020-05-</w:t>
-      </w:r>
-      <w:r>
-        <w:rPr>
-          <w:sz w:val="24"/>
-          <w:szCs w:val="24"/>
-        </w:rPr>
-        <w:t>23</w:t>
+        <w:t>2020-05-23</w:t>
       </w:r>
       <w:r>
         <w:rPr>
@@ -734,23 +678,7 @@
           <w:sz w:val="24"/>
           <w:szCs w:val="24"/>
         </w:rPr>
-        <w:t xml:space="preserve"> la solution a été d’écrire position: </w:t>
-      </w:r>
-      <w:proofErr w:type="spellStart"/>
-      <w:r>
-        <w:rPr>
-          <w:sz w:val="24"/>
-          <w:szCs w:val="24"/>
-        </w:rPr>
-        <w:t>fixed</w:t>
-      </w:r>
-      <w:proofErr w:type="spellEnd"/>
-      <w:r>
-        <w:rPr>
-          <w:sz w:val="24"/>
-          <w:szCs w:val="24"/>
-        </w:rPr>
-        <w:t>; dans le CSS</w:t>
+        <w:t xml:space="preserve"> la solution a été d’écrire position: fixed; dans le CSS</w:t>
       </w:r>
     </w:p>
     <w:p>
@@ -785,14 +713,7 @@
           <w:sz w:val="24"/>
           <w:szCs w:val="24"/>
         </w:rPr>
-        <w:t>2020-05-</w:t>
-      </w:r>
-      <w:r>
-        <w:rPr>
-          <w:sz w:val="24"/>
-          <w:szCs w:val="24"/>
-        </w:rPr>
-        <w:t>24 :</w:t>
+        <w:t>2020-05-24 :</w:t>
       </w:r>
       <w:r>
         <w:rPr>
@@ -862,21 +783,7 @@
           <w:sz w:val="24"/>
           <w:szCs w:val="24"/>
         </w:rPr>
-        <w:t>2020-05-</w:t>
-      </w:r>
-      <w:r>
-        <w:rPr>
-          <w:sz w:val="24"/>
-          <w:szCs w:val="24"/>
-        </w:rPr>
-        <w:t>24</w:t>
-      </w:r>
-      <w:r>
-        <w:rPr>
-          <w:sz w:val="24"/>
-          <w:szCs w:val="24"/>
-        </w:rPr>
-        <w:t> :</w:t>
+        <w:t>2020-05-24 :</w:t>
       </w:r>
       <w:r>
         <w:rPr>
@@ -960,21 +867,7 @@
           <w:sz w:val="24"/>
           <w:szCs w:val="24"/>
         </w:rPr>
-        <w:t>2020-05-</w:t>
-      </w:r>
-      <w:r>
-        <w:rPr>
-          <w:sz w:val="24"/>
-          <w:szCs w:val="24"/>
-        </w:rPr>
-        <w:t>26</w:t>
-      </w:r>
-      <w:r>
-        <w:rPr>
-          <w:sz w:val="24"/>
-          <w:szCs w:val="24"/>
-        </w:rPr>
-        <w:t> :</w:t>
+        <w:t>2020-05-26 :</w:t>
       </w:r>
       <w:r>
         <w:rPr>
@@ -1023,90 +916,14 @@
           <w:sz w:val="24"/>
           <w:szCs w:val="24"/>
         </w:rPr>
-        <w:t>2020-05-30 :</w:t>
-      </w:r>
-      <w:r>
-        <w:rPr>
-          <w:sz w:val="24"/>
-          <w:szCs w:val="24"/>
-        </w:rPr>
-        <w:t xml:space="preserve"> </w:t>
-      </w:r>
-      <w:r>
-        <w:rPr>
-          <w:sz w:val="24"/>
-          <w:szCs w:val="24"/>
-        </w:rPr>
-        <w:t xml:space="preserve">Je </w:t>
-      </w:r>
-      <w:r>
-        <w:rPr>
-          <w:sz w:val="24"/>
-          <w:szCs w:val="24"/>
-        </w:rPr>
-        <w:t xml:space="preserve">n’arrivais pas écrire les mots </w:t>
-      </w:r>
-      <w:proofErr w:type="spellStart"/>
-      <w:r>
-        <w:rPr>
-          <w:sz w:val="24"/>
-          <w:szCs w:val="24"/>
-        </w:rPr>
-        <w:t>correctent</w:t>
-      </w:r>
-      <w:proofErr w:type="spellEnd"/>
-      <w:r>
-        <w:rPr>
-          <w:sz w:val="24"/>
-          <w:szCs w:val="24"/>
-        </w:rPr>
-        <w:t xml:space="preserve"> parce que le </w:t>
-      </w:r>
-      <w:proofErr w:type="spellStart"/>
-      <w:r>
-        <w:rPr>
-          <w:sz w:val="24"/>
-          <w:szCs w:val="24"/>
-        </w:rPr>
-        <w:t>margin</w:t>
-      </w:r>
-      <w:proofErr w:type="spellEnd"/>
-      <w:r>
-        <w:rPr>
-          <w:sz w:val="24"/>
-          <w:szCs w:val="24"/>
-        </w:rPr>
-        <w:t xml:space="preserve"> auto ne marchais pas. Alors j’ai dû utiliser </w:t>
-      </w:r>
-      <w:proofErr w:type="spellStart"/>
-      <w:r>
-        <w:rPr>
-          <w:sz w:val="24"/>
-          <w:szCs w:val="24"/>
-        </w:rPr>
-        <w:t>margin-left</w:t>
-      </w:r>
-      <w:proofErr w:type="spellEnd"/>
-      <w:r>
-        <w:rPr>
-          <w:sz w:val="24"/>
-          <w:szCs w:val="24"/>
-        </w:rPr>
-        <w:t>: 25%;</w:t>
-      </w:r>
-      <w:r>
-        <w:rPr>
-          <w:sz w:val="24"/>
-          <w:szCs w:val="24"/>
-        </w:rPr>
-        <w:t xml:space="preserve"> et </w:t>
-      </w:r>
-      <w:r>
-        <w:rPr>
-          <w:sz w:val="24"/>
-          <w:szCs w:val="24"/>
-        </w:rPr>
-        <w:t xml:space="preserve">  margin-right:25%;</w:t>
+        <w:t>2020-05-30 </w:t>
+      </w:r>
+      <w:r>
+        <w:rPr>
+          <w:sz w:val="24"/>
+          <w:szCs w:val="24"/>
+        </w:rPr>
+        <w:t>Je n’arrivais pas a créer des boutons pour pouvoir glisser entre les éléments dan cinéma alors j’ai trouver la solution sur w3scool</w:t>
       </w:r>
     </w:p>
     <w:p>
@@ -1232,23 +1049,7 @@
           <w:sz w:val="24"/>
           <w:szCs w:val="24"/>
         </w:rPr>
-        <w:t xml:space="preserve"> sur internet puis j’ai </w:t>
-      </w:r>
-      <w:proofErr w:type="gramStart"/>
-      <w:r>
-        <w:rPr>
-          <w:sz w:val="24"/>
-          <w:szCs w:val="24"/>
-        </w:rPr>
-        <w:t>trouver</w:t>
-      </w:r>
-      <w:proofErr w:type="gramEnd"/>
-      <w:r>
-        <w:rPr>
-          <w:sz w:val="24"/>
-          <w:szCs w:val="24"/>
-        </w:rPr>
-        <w:t xml:space="preserve"> la solution</w:t>
+        <w:t xml:space="preserve"> sur internet puis j’ai trouver la solution</w:t>
       </w:r>
     </w:p>
     <w:sectPr>

</xml_diff>

<commit_message>
journal de mijenski 3
</commit_message>
<xml_diff>
--- a/1986276_mijenski_journal.docx
+++ b/1986276_mijenski_journal.docx
@@ -1050,6 +1050,171 @@
           <w:szCs w:val="24"/>
         </w:rPr>
         <w:t xml:space="preserve"> sur internet puis j’ai trouver la solution</w:t>
+      </w:r>
+    </w:p>
+    <w:p>
+      <w:pPr>
+        <w:pStyle w:val="Titre"/>
+      </w:pPr>
+    </w:p>
+    <w:p>
+      <w:pPr>
+        <w:pStyle w:val="Titre"/>
+      </w:pPr>
+      <w:r>
+        <w:t>GitHub</w:t>
+      </w:r>
+    </w:p>
+    <w:p/>
+    <w:p>
+      <w:pPr>
+        <w:pStyle w:val="Paragraphedeliste"/>
+        <w:numPr>
+          <w:ilvl w:val="0"/>
+          <w:numId w:val="2"/>
+        </w:numPr>
+        <w:rPr>
+          <w:sz w:val="28"/>
+          <w:szCs w:val="28"/>
+        </w:rPr>
+      </w:pPr>
+      <w:r>
+        <w:rPr>
+          <w:sz w:val="28"/>
+          <w:szCs w:val="28"/>
+        </w:rPr>
+        <w:t>Git push</w:t>
+      </w:r>
+    </w:p>
+    <w:p>
+      <w:pPr>
+        <w:ind w:left="360"/>
+      </w:pPr>
+    </w:p>
+    <w:p>
+      <w:pPr>
+        <w:ind w:left="360"/>
+      </w:pPr>
+      <w:r>
+        <w:rPr>
+          <w:noProof/>
+        </w:rPr>
+        <w:drawing>
+          <wp:inline distT="0" distB="0" distL="0" distR="0" wp14:anchorId="68DFB376" wp14:editId="1D3B1508">
+            <wp:extent cx="5486400" cy="1569720"/>
+            <wp:effectExtent l="0" t="0" r="0" b="0"/>
+            <wp:docPr id="1" name="Image 1"/>
+            <wp:cNvGraphicFramePr>
+              <a:graphicFrameLocks xmlns:a="http://schemas.openxmlformats.org/drawingml/2006/main" noChangeAspect="1"/>
+            </wp:cNvGraphicFramePr>
+            <a:graphic xmlns:a="http://schemas.openxmlformats.org/drawingml/2006/main">
+              <a:graphicData uri="http://schemas.openxmlformats.org/drawingml/2006/picture">
+                <pic:pic xmlns:pic="http://schemas.openxmlformats.org/drawingml/2006/picture">
+                  <pic:nvPicPr>
+                    <pic:cNvPr id="1" name=""/>
+                    <pic:cNvPicPr/>
+                  </pic:nvPicPr>
+                  <pic:blipFill>
+                    <a:blip r:embed="rId5"/>
+                    <a:stretch>
+                      <a:fillRect/>
+                    </a:stretch>
+                  </pic:blipFill>
+                  <pic:spPr>
+                    <a:xfrm>
+                      <a:off x="0" y="0"/>
+                      <a:ext cx="5486400" cy="1569720"/>
+                    </a:xfrm>
+                    <a:prstGeom prst="rect">
+                      <a:avLst/>
+                    </a:prstGeom>
+                  </pic:spPr>
+                </pic:pic>
+              </a:graphicData>
+            </a:graphic>
+          </wp:inline>
+        </w:drawing>
+      </w:r>
+    </w:p>
+    <w:p>
+      <w:pPr>
+        <w:ind w:left="360"/>
+      </w:pPr>
+    </w:p>
+    <w:p>
+      <w:pPr>
+        <w:pStyle w:val="Paragraphedeliste"/>
+        <w:numPr>
+          <w:ilvl w:val="0"/>
+          <w:numId w:val="2"/>
+        </w:numPr>
+        <w:rPr>
+          <w:sz w:val="28"/>
+          <w:szCs w:val="28"/>
+        </w:rPr>
+      </w:pPr>
+      <w:r>
+        <w:rPr>
+          <w:sz w:val="28"/>
+          <w:szCs w:val="28"/>
+        </w:rPr>
+        <w:t>Git</w:t>
+      </w:r>
+      <w:r>
+        <w:rPr>
+          <w:sz w:val="28"/>
+          <w:szCs w:val="28"/>
+        </w:rPr>
+        <w:t xml:space="preserve"> log</w:t>
+      </w:r>
+    </w:p>
+    <w:p>
+      <w:pPr>
+        <w:pStyle w:val="Paragraphedeliste"/>
+        <w:rPr>
+          <w:sz w:val="28"/>
+          <w:szCs w:val="28"/>
+        </w:rPr>
+      </w:pPr>
+      <w:r>
+        <w:rPr>
+          <w:noProof/>
+        </w:rPr>
+        <w:drawing>
+          <wp:inline distT="0" distB="0" distL="0" distR="0" wp14:anchorId="35D04773" wp14:editId="6862FB0C">
+            <wp:extent cx="4084320" cy="4225666"/>
+            <wp:effectExtent l="0" t="0" r="0" b="3810"/>
+            <wp:docPr id="3" name="Image 3"/>
+            <wp:cNvGraphicFramePr>
+              <a:graphicFrameLocks xmlns:a="http://schemas.openxmlformats.org/drawingml/2006/main" noChangeAspect="1"/>
+            </wp:cNvGraphicFramePr>
+            <a:graphic xmlns:a="http://schemas.openxmlformats.org/drawingml/2006/main">
+              <a:graphicData uri="http://schemas.openxmlformats.org/drawingml/2006/picture">
+                <pic:pic xmlns:pic="http://schemas.openxmlformats.org/drawingml/2006/picture">
+                  <pic:nvPicPr>
+                    <pic:cNvPr id="1" name=""/>
+                    <pic:cNvPicPr/>
+                  </pic:nvPicPr>
+                  <pic:blipFill>
+                    <a:blip r:embed="rId6"/>
+                    <a:stretch>
+                      <a:fillRect/>
+                    </a:stretch>
+                  </pic:blipFill>
+                  <pic:spPr>
+                    <a:xfrm>
+                      <a:off x="0" y="0"/>
+                      <a:ext cx="4141136" cy="4284448"/>
+                    </a:xfrm>
+                    <a:prstGeom prst="rect">
+                      <a:avLst/>
+                    </a:prstGeom>
+                  </pic:spPr>
+                </pic:pic>
+              </a:graphicData>
+            </a:graphic>
+          </wp:inline>
+        </w:drawing>
       </w:r>
     </w:p>
     <w:sectPr>
@@ -1065,6 +1230,119 @@
 <file path=word/numbering.xml><?xml version="1.0" encoding="utf-8"?>
 <w:numbering xmlns:wpc="http://schemas.microsoft.com/office/word/2010/wordprocessingCanvas" xmlns:cx="http://schemas.microsoft.com/office/drawing/2014/chartex" xmlns:cx1="http://schemas.microsoft.com/office/drawing/2015/9/8/chartex" xmlns:cx2="http://schemas.microsoft.com/office/drawing/2015/10/21/chartex" xmlns:cx3="http://schemas.microsoft.com/office/drawing/2016/5/9/chartex" xmlns:cx4="http://schemas.microsoft.com/office/drawing/2016/5/10/chartex" xmlns:cx5="http://schemas.microsoft.com/office/drawing/2016/5/11/chartex" xmlns:cx6="http://schemas.microsoft.com/office/drawing/2016/5/12/chartex" xmlns:cx7="http://schemas.microsoft.com/office/drawing/2016/5/13/chartex" xmlns:cx8="http://schemas.microsoft.com/office/drawing/2016/5/14/chartex" xmlns:mc="http://schemas.openxmlformats.org/markup-compatibility/2006" xmlns:aink="http://schemas.microsoft.com/office/drawing/2016/ink" xmlns:am3d="http://schemas.microsoft.com/office/drawing/2017/model3d" xmlns:o="urn:schemas-microsoft-com:office:office" xmlns:r="http://schemas.openxmlformats.org/officeDocument/2006/relationships" xmlns:m="http://schemas.openxmlformats.org/officeDocument/2006/math" xmlns:v="urn:schemas-microsoft-com:vml" xmlns:wp14="http://schemas.microsoft.com/office/word/2010/wordprocessingDrawing" xmlns:wp="http://schemas.openxmlformats.org/drawingml/2006/wordprocessingDrawing" xmlns:w10="urn:schemas-microsoft-com:office:word" xmlns:w="http://schemas.openxmlformats.org/wordprocessingml/2006/main" xmlns:w14="http://schemas.microsoft.com/office/word/2010/wordml" xmlns:w15="http://schemas.microsoft.com/office/word/2012/wordml" xmlns:w16cex="http://schemas.microsoft.com/office/word/2018/wordml/cex" xmlns:w16cid="http://schemas.microsoft.com/office/word/2016/wordml/cid" xmlns:w16="http://schemas.microsoft.com/office/word/2018/wordml" xmlns:w16se="http://schemas.microsoft.com/office/word/2015/wordml/symex" xmlns:wpg="http://schemas.microsoft.com/office/word/2010/wordprocessingGroup" xmlns:wpi="http://schemas.microsoft.com/office/word/2010/wordprocessingInk" xmlns:wne="http://schemas.microsoft.com/office/word/2006/wordml" xmlns:wps="http://schemas.microsoft.com/office/word/2010/wordprocessingShape" mc:Ignorable="w14 w15 w16se w16cid w16 w16cex wp14">
   <w:abstractNum w:abstractNumId="0" w15:restartNumberingAfterBreak="0">
+    <w:nsid w:val="0D1C15FC"/>
+    <w:multiLevelType w:val="hybridMultilevel"/>
+    <w:tmpl w:val="ED50AFC2"/>
+    <w:lvl w:ilvl="0" w:tplc="0C0C0001">
+      <w:start w:val="1"/>
+      <w:numFmt w:val="bullet"/>
+      <w:lvlText w:val=""/>
+      <w:lvlJc w:val="left"/>
+      <w:pPr>
+        <w:ind w:left="720" w:hanging="360"/>
+      </w:pPr>
+      <w:rPr>
+        <w:rFonts w:ascii="Symbol" w:hAnsi="Symbol" w:hint="default"/>
+      </w:rPr>
+    </w:lvl>
+    <w:lvl w:ilvl="1" w:tplc="0C0C0003" w:tentative="1">
+      <w:start w:val="1"/>
+      <w:numFmt w:val="bullet"/>
+      <w:lvlText w:val="o"/>
+      <w:lvlJc w:val="left"/>
+      <w:pPr>
+        <w:ind w:left="1440" w:hanging="360"/>
+      </w:pPr>
+      <w:rPr>
+        <w:rFonts w:ascii="Courier New" w:hAnsi="Courier New" w:cs="Courier New" w:hint="default"/>
+      </w:rPr>
+    </w:lvl>
+    <w:lvl w:ilvl="2" w:tplc="0C0C0005" w:tentative="1">
+      <w:start w:val="1"/>
+      <w:numFmt w:val="bullet"/>
+      <w:lvlText w:val=""/>
+      <w:lvlJc w:val="left"/>
+      <w:pPr>
+        <w:ind w:left="2160" w:hanging="360"/>
+      </w:pPr>
+      <w:rPr>
+        <w:rFonts w:ascii="Wingdings" w:hAnsi="Wingdings" w:hint="default"/>
+      </w:rPr>
+    </w:lvl>
+    <w:lvl w:ilvl="3" w:tplc="0C0C0001" w:tentative="1">
+      <w:start w:val="1"/>
+      <w:numFmt w:val="bullet"/>
+      <w:lvlText w:val=""/>
+      <w:lvlJc w:val="left"/>
+      <w:pPr>
+        <w:ind w:left="2880" w:hanging="360"/>
+      </w:pPr>
+      <w:rPr>
+        <w:rFonts w:ascii="Symbol" w:hAnsi="Symbol" w:hint="default"/>
+      </w:rPr>
+    </w:lvl>
+    <w:lvl w:ilvl="4" w:tplc="0C0C0003" w:tentative="1">
+      <w:start w:val="1"/>
+      <w:numFmt w:val="bullet"/>
+      <w:lvlText w:val="o"/>
+      <w:lvlJc w:val="left"/>
+      <w:pPr>
+        <w:ind w:left="3600" w:hanging="360"/>
+      </w:pPr>
+      <w:rPr>
+        <w:rFonts w:ascii="Courier New" w:hAnsi="Courier New" w:cs="Courier New" w:hint="default"/>
+      </w:rPr>
+    </w:lvl>
+    <w:lvl w:ilvl="5" w:tplc="0C0C0005" w:tentative="1">
+      <w:start w:val="1"/>
+      <w:numFmt w:val="bullet"/>
+      <w:lvlText w:val=""/>
+      <w:lvlJc w:val="left"/>
+      <w:pPr>
+        <w:ind w:left="4320" w:hanging="360"/>
+      </w:pPr>
+      <w:rPr>
+        <w:rFonts w:ascii="Wingdings" w:hAnsi="Wingdings" w:hint="default"/>
+      </w:rPr>
+    </w:lvl>
+    <w:lvl w:ilvl="6" w:tplc="0C0C0001" w:tentative="1">
+      <w:start w:val="1"/>
+      <w:numFmt w:val="bullet"/>
+      <w:lvlText w:val=""/>
+      <w:lvlJc w:val="left"/>
+      <w:pPr>
+        <w:ind w:left="5040" w:hanging="360"/>
+      </w:pPr>
+      <w:rPr>
+        <w:rFonts w:ascii="Symbol" w:hAnsi="Symbol" w:hint="default"/>
+      </w:rPr>
+    </w:lvl>
+    <w:lvl w:ilvl="7" w:tplc="0C0C0003" w:tentative="1">
+      <w:start w:val="1"/>
+      <w:numFmt w:val="bullet"/>
+      <w:lvlText w:val="o"/>
+      <w:lvlJc w:val="left"/>
+      <w:pPr>
+        <w:ind w:left="5760" w:hanging="360"/>
+      </w:pPr>
+      <w:rPr>
+        <w:rFonts w:ascii="Courier New" w:hAnsi="Courier New" w:cs="Courier New" w:hint="default"/>
+      </w:rPr>
+    </w:lvl>
+    <w:lvl w:ilvl="8" w:tplc="0C0C0005" w:tentative="1">
+      <w:start w:val="1"/>
+      <w:numFmt w:val="bullet"/>
+      <w:lvlText w:val=""/>
+      <w:lvlJc w:val="left"/>
+      <w:pPr>
+        <w:ind w:left="6480" w:hanging="360"/>
+      </w:pPr>
+      <w:rPr>
+        <w:rFonts w:ascii="Wingdings" w:hAnsi="Wingdings" w:hint="default"/>
+      </w:rPr>
+    </w:lvl>
+  </w:abstractNum>
+  <w:abstractNum w:abstractNumId="1" w15:restartNumberingAfterBreak="0">
     <w:nsid w:val="55D802ED"/>
     <w:multiLevelType w:val="hybridMultilevel"/>
     <w:tmpl w:val="14566860"/>
@@ -1154,6 +1432,9 @@
     </w:lvl>
   </w:abstractNum>
   <w:num w:numId="1">
+    <w:abstractNumId w:val="1"/>
+  </w:num>
+  <w:num w:numId="2">
     <w:abstractNumId w:val="0"/>
   </w:num>
 </w:numbering>
@@ -1558,6 +1839,27 @@
     <w:name w:val="Normal"/>
     <w:qFormat/>
   </w:style>
+  <w:style w:type="paragraph" w:styleId="Titre1">
+    <w:name w:val="heading 1"/>
+    <w:basedOn w:val="Normal"/>
+    <w:next w:val="Normal"/>
+    <w:link w:val="Titre1Car"/>
+    <w:uiPriority w:val="9"/>
+    <w:qFormat/>
+    <w:rsid w:val="00A86281"/>
+    <w:pPr>
+      <w:keepNext/>
+      <w:keepLines/>
+      <w:spacing w:before="240" w:after="0"/>
+      <w:outlineLvl w:val="0"/>
+    </w:pPr>
+    <w:rPr>
+      <w:rFonts w:asciiTheme="majorHAnsi" w:eastAsiaTheme="majorEastAsia" w:hAnsiTheme="majorHAnsi" w:cstheme="majorBidi"/>
+      <w:color w:val="2F5496" w:themeColor="accent1" w:themeShade="BF"/>
+      <w:sz w:val="32"/>
+      <w:szCs w:val="32"/>
+    </w:rPr>
+  </w:style>
   <w:style w:type="character" w:default="1" w:styleId="Policepardfaut">
     <w:name w:val="Default Paragraph Font"/>
     <w:uiPriority w:val="1"/>
@@ -1595,6 +1897,53 @@
       <w:ind w:left="720"/>
       <w:contextualSpacing/>
     </w:pPr>
+  </w:style>
+  <w:style w:type="paragraph" w:styleId="Titre">
+    <w:name w:val="Title"/>
+    <w:basedOn w:val="Normal"/>
+    <w:next w:val="Normal"/>
+    <w:link w:val="TitreCar"/>
+    <w:uiPriority w:val="10"/>
+    <w:qFormat/>
+    <w:rsid w:val="00A86281"/>
+    <w:pPr>
+      <w:spacing w:after="0" w:line="240" w:lineRule="auto"/>
+      <w:contextualSpacing/>
+    </w:pPr>
+    <w:rPr>
+      <w:rFonts w:asciiTheme="majorHAnsi" w:eastAsiaTheme="majorEastAsia" w:hAnsiTheme="majorHAnsi" w:cstheme="majorBidi"/>
+      <w:spacing w:val="-10"/>
+      <w:kern w:val="28"/>
+      <w:sz w:val="56"/>
+      <w:szCs w:val="56"/>
+    </w:rPr>
+  </w:style>
+  <w:style w:type="character" w:customStyle="1" w:styleId="TitreCar">
+    <w:name w:val="Titre Car"/>
+    <w:basedOn w:val="Policepardfaut"/>
+    <w:link w:val="Titre"/>
+    <w:uiPriority w:val="10"/>
+    <w:rsid w:val="00A86281"/>
+    <w:rPr>
+      <w:rFonts w:asciiTheme="majorHAnsi" w:eastAsiaTheme="majorEastAsia" w:hAnsiTheme="majorHAnsi" w:cstheme="majorBidi"/>
+      <w:spacing w:val="-10"/>
+      <w:kern w:val="28"/>
+      <w:sz w:val="56"/>
+      <w:szCs w:val="56"/>
+    </w:rPr>
+  </w:style>
+  <w:style w:type="character" w:customStyle="1" w:styleId="Titre1Car">
+    <w:name w:val="Titre 1 Car"/>
+    <w:basedOn w:val="Policepardfaut"/>
+    <w:link w:val="Titre1"/>
+    <w:uiPriority w:val="9"/>
+    <w:rsid w:val="00A86281"/>
+    <w:rPr>
+      <w:rFonts w:asciiTheme="majorHAnsi" w:eastAsiaTheme="majorEastAsia" w:hAnsiTheme="majorHAnsi" w:cstheme="majorBidi"/>
+      <w:color w:val="2F5496" w:themeColor="accent1" w:themeShade="BF"/>
+      <w:sz w:val="32"/>
+      <w:szCs w:val="32"/>
+    </w:rPr>
   </w:style>
 </w:styles>
 </file>

</xml_diff>